<commit_message>
2018.4.23 observation function and transition finished
</commit_message>
<xml_diff>
--- a/document/CalculateFormula.docx
+++ b/document/CalculateFormula.docx
@@ -30,7 +30,7 @@
           <v:shape id="_x0000_i1025" type="#_x0000_t75" style="width:368.2pt;height:41.05pt" o:ole="">
             <v:imagedata r:id="rId5" o:title=""/>
           </v:shape>
-          <o:OLEObject Type="Embed" ProgID="Equation.AxMath" ShapeID="_x0000_i1025" DrawAspect="Content" ObjectID="_1585953311" r:id="rId6"/>
+          <o:OLEObject Type="Embed" ProgID="Equation.AxMath" ShapeID="_x0000_i1025" DrawAspect="Content" ObjectID="_1586010103" r:id="rId6"/>
         </w:object>
       </w:r>
     </w:p>
@@ -44,7 +44,7 @@
           <v:shape id="_x0000_i1026" type="#_x0000_t75" style="width:644.2pt;height:36.65pt" o:ole="">
             <v:imagedata r:id="rId7" o:title=""/>
           </v:shape>
-          <o:OLEObject Type="Embed" ProgID="Equation.AxMath" ShapeID="_x0000_i1026" DrawAspect="Content" ObjectID="_1585953312" r:id="rId8"/>
+          <o:OLEObject Type="Embed" ProgID="Equation.AxMath" ShapeID="_x0000_i1026" DrawAspect="Content" ObjectID="_1586010104" r:id="rId8"/>
         </w:object>
       </w:r>
     </w:p>
@@ -57,7 +57,7 @@
           <v:shape id="_x0000_i1027" type="#_x0000_t75" style="width:651.15pt;height:32.2pt" o:ole="">
             <v:imagedata r:id="rId9" o:title=""/>
           </v:shape>
-          <o:OLEObject Type="Embed" ProgID="Equation.AxMath" ShapeID="_x0000_i1027" DrawAspect="Content" ObjectID="_1585953313" r:id="rId10"/>
+          <o:OLEObject Type="Embed" ProgID="Equation.AxMath" ShapeID="_x0000_i1027" DrawAspect="Content" ObjectID="_1586010105" r:id="rId10"/>
         </w:object>
       </w:r>
     </w:p>
@@ -70,7 +70,7 @@
           <v:shape id="_x0000_i1028" type="#_x0000_t75" style="width:644.2pt;height:34.1pt" o:ole="">
             <v:imagedata r:id="rId11" o:title=""/>
           </v:shape>
-          <o:OLEObject Type="Embed" ProgID="Equation.AxMath" ShapeID="_x0000_i1028" DrawAspect="Content" ObjectID="_1585953314" r:id="rId12"/>
+          <o:OLEObject Type="Embed" ProgID="Equation.AxMath" ShapeID="_x0000_i1028" DrawAspect="Content" ObjectID="_1586010106" r:id="rId12"/>
         </w:object>
       </w:r>
     </w:p>
@@ -83,7 +83,7 @@
           <v:shape id="_x0000_i1029" type="#_x0000_t75" style="width:649.9pt;height:30.95pt" o:ole="">
             <v:imagedata r:id="rId13" o:title=""/>
           </v:shape>
-          <o:OLEObject Type="Embed" ProgID="Equation.AxMath" ShapeID="_x0000_i1029" DrawAspect="Content" ObjectID="_1585953315" r:id="rId14"/>
+          <o:OLEObject Type="Embed" ProgID="Equation.AxMath" ShapeID="_x0000_i1029" DrawAspect="Content" ObjectID="_1586010107" r:id="rId14"/>
         </w:object>
       </w:r>
     </w:p>
@@ -253,6 +253,31 @@
     <w:p/>
     <w:p/>
     <w:p/>
+    <w:p/>
+    <w:p/>
+    <w:p/>
+    <w:p/>
+    <w:p/>
+    <w:p/>
+    <w:p/>
+    <w:p/>
+    <w:p/>
+    <w:p/>
+    <w:p/>
+    <w:p/>
+    <w:p/>
+    <w:p/>
+    <w:p/>
+    <w:p/>
+    <w:p>
+      <w:pPr>
+        <w:rPr>
+          <w:rFonts w:hint="eastAsia"/>
+        </w:rPr>
+      </w:pPr>
+    </w:p>
+    <w:p/>
+    <w:p/>
     <w:tbl>
       <w:tblPr>
         <w:tblStyle w:val="a3"/>
@@ -275,10 +300,10 @@
                 <w:position w:val="-8"/>
               </w:rPr>
               <w:object w:dxaOrig="257" w:dyaOrig="273">
-                <v:shape id="_x0000_i1051" type="#_x0000_t75" style="width:21.45pt;height:23.35pt" o:ole="">
+                <v:shape id="_x0000_i1030" type="#_x0000_t75" style="width:21.45pt;height:23.35pt" o:ole="">
                   <v:imagedata r:id="rId17" o:title=""/>
                 </v:shape>
-                <o:OLEObject Type="Embed" ProgID="Equation.AxMath" ShapeID="_x0000_i1051" DrawAspect="Content" ObjectID="_1585953316" r:id="rId18"/>
+                <o:OLEObject Type="Embed" ProgID="Equation.AxMath" ShapeID="_x0000_i1030" DrawAspect="Content" ObjectID="_1586010108" r:id="rId18"/>
               </w:object>
             </w:r>
           </w:p>
@@ -292,7 +317,18 @@
               <w:ind w:firstLineChars="50" w:firstLine="105"/>
             </w:pPr>
             <w:r>
-              <w:t>O=</w:t>
+              <w:rPr>
+                <w:position w:val="-8"/>
+              </w:rPr>
+              <w:object w:dxaOrig="150" w:dyaOrig="270">
+                <v:shape id="_x0000_i1038" type="#_x0000_t75" style="width:12.65pt;height:23.35pt" o:ole="">
+                  <v:imagedata r:id="rId19" o:title=""/>
+                </v:shape>
+                <o:OLEObject Type="Embed" ProgID="Equation.AxMath" ShapeID="_x0000_i1038" DrawAspect="Content" ObjectID="_1586010109" r:id="rId20"/>
+              </w:object>
+            </w:r>
+            <w:r>
+              <w:t>=</w:t>
             </w:r>
             <w:r>
               <w:rPr>
@@ -316,7 +352,18 @@
           </w:tcPr>
           <w:p>
             <w:r>
-              <w:t>O=</w:t>
+              <w:rPr>
+                <w:position w:val="-8"/>
+              </w:rPr>
+              <w:object w:dxaOrig="150" w:dyaOrig="270">
+                <v:shape id="_x0000_i1039" type="#_x0000_t75" style="width:12.65pt;height:23.35pt" o:ole="">
+                  <v:imagedata r:id="rId19" o:title=""/>
+                </v:shape>
+                <o:OLEObject Type="Embed" ProgID="Equation.AxMath" ShapeID="_x0000_i1039" DrawAspect="Content" ObjectID="_1586010110" r:id="rId21"/>
+              </w:object>
+            </w:r>
+            <w:r>
+              <w:t>=</w:t>
             </w:r>
             <w:proofErr w:type="spellStart"/>
             <w:r>
@@ -390,10 +437,7 @@
           <w:tcPr>
             <w:tcW w:w="3848" w:type="dxa"/>
           </w:tcPr>
-          <w:p>
-            <w:bookmarkStart w:id="0" w:name="_GoBack"/>
-            <w:bookmarkEnd w:id="0"/>
-          </w:p>
+          <w:p/>
         </w:tc>
         <w:tc>
           <w:tcPr>
@@ -404,6 +448,485 @@
       </w:tr>
     </w:tbl>
     <w:p/>
+    <w:p/>
+    <w:tbl>
+      <w:tblPr>
+        <w:tblStyle w:val="a3"/>
+        <w:tblW w:w="0" w:type="auto"/>
+        <w:tblLook w:val="04A0" w:firstRow="1" w:lastRow="0" w:firstColumn="1" w:lastColumn="0" w:noHBand="0" w:noVBand="1"/>
+      </w:tblPr>
+      <w:tblGrid>
+        <w:gridCol w:w="1699"/>
+        <w:gridCol w:w="2265"/>
+        <w:gridCol w:w="2694"/>
+      </w:tblGrid>
+      <w:tr>
+        <w:tc>
+          <w:tcPr>
+            <w:tcW w:w="1699" w:type="dxa"/>
+          </w:tcPr>
+          <w:p>
+            <w:r>
+              <w:rPr>
+                <w:position w:val="-8"/>
+              </w:rPr>
+              <w:object w:dxaOrig="486" w:dyaOrig="270">
+                <v:shape id="_x0000_i1130" type="#_x0000_t75" style="width:40.4pt;height:23.35pt" o:ole="">
+                  <v:imagedata r:id="rId22" o:title=""/>
+                </v:shape>
+                <o:OLEObject Type="Embed" ProgID="Equation.AxMath" ShapeID="_x0000_i1130" DrawAspect="Content" ObjectID="_1586010111" r:id="rId23"/>
+              </w:object>
+            </w:r>
+          </w:p>
+        </w:tc>
+        <w:tc>
+          <w:tcPr>
+            <w:tcW w:w="2265" w:type="dxa"/>
+          </w:tcPr>
+          <w:p>
+            <w:pPr>
+              <w:ind w:firstLineChars="50" w:firstLine="105"/>
+            </w:pPr>
+            <w:r>
+              <w:rPr>
+                <w:position w:val="-8"/>
+              </w:rPr>
+              <w:object w:dxaOrig="150" w:dyaOrig="270">
+                <v:shape id="_x0000_i1121" type="#_x0000_t75" style="width:12.65pt;height:23.35pt" o:ole="">
+                  <v:imagedata r:id="rId19" o:title=""/>
+                </v:shape>
+                <o:OLEObject Type="Embed" ProgID="Equation.AxMath" ShapeID="_x0000_i1121" DrawAspect="Content" ObjectID="_1586010112" r:id="rId24"/>
+              </w:object>
+            </w:r>
+            <w:r>
+              <w:t>=</w:t>
+            </w:r>
+            <w:r>
+              <w:rPr>
+                <w:rFonts w:hint="eastAsia"/>
+              </w:rPr>
+              <w:t>Ex</w:t>
+            </w:r>
+            <w:r>
+              <w:t>ploration</w:t>
+            </w:r>
+          </w:p>
+        </w:tc>
+        <w:tc>
+          <w:tcPr>
+            <w:tcW w:w="2694" w:type="dxa"/>
+          </w:tcPr>
+          <w:p>
+            <w:r>
+              <w:rPr>
+                <w:position w:val="-8"/>
+              </w:rPr>
+              <w:object w:dxaOrig="150" w:dyaOrig="270">
+                <v:shape id="_x0000_i1122" type="#_x0000_t75" style="width:12.65pt;height:23.35pt" o:ole="">
+                  <v:imagedata r:id="rId19" o:title=""/>
+                </v:shape>
+                <o:OLEObject Type="Embed" ProgID="Equation.AxMath" ShapeID="_x0000_i1122" DrawAspect="Content" ObjectID="_1586010113" r:id="rId25"/>
+              </w:object>
+            </w:r>
+            <w:r>
+              <w:t>=</w:t>
+            </w:r>
+            <w:r>
+              <w:rPr>
+                <w:rFonts w:hint="eastAsia"/>
+              </w:rPr>
+              <w:t>Exploitation</w:t>
+            </w:r>
+          </w:p>
+        </w:tc>
+      </w:tr>
+      <w:tr>
+        <w:trPr>
+          <w:trHeight w:val="498"/>
+        </w:trPr>
+        <w:tc>
+          <w:tcPr>
+            <w:tcW w:w="1699" w:type="dxa"/>
+          </w:tcPr>
+          <w:p>
+            <w:r>
+              <w:t>S=</w:t>
+            </w:r>
+            <w:r>
+              <w:t>Exploration</w:t>
+            </w:r>
+          </w:p>
+        </w:tc>
+        <w:tc>
+          <w:tcPr>
+            <w:tcW w:w="2265" w:type="dxa"/>
+          </w:tcPr>
+          <w:p/>
+        </w:tc>
+        <w:tc>
+          <w:tcPr>
+            <w:tcW w:w="2694" w:type="dxa"/>
+          </w:tcPr>
+          <w:p/>
+        </w:tc>
+      </w:tr>
+      <w:tr>
+        <w:trPr>
+          <w:trHeight w:val="731"/>
+        </w:trPr>
+        <w:tc>
+          <w:tcPr>
+            <w:tcW w:w="1699" w:type="dxa"/>
+          </w:tcPr>
+          <w:p>
+            <w:r>
+              <w:t>S=</w:t>
+            </w:r>
+            <w:r>
+              <w:rPr>
+                <w:rFonts w:hint="eastAsia"/>
+              </w:rPr>
+              <w:t>Exploitation</w:t>
+            </w:r>
+          </w:p>
+        </w:tc>
+        <w:tc>
+          <w:tcPr>
+            <w:tcW w:w="2265" w:type="dxa"/>
+          </w:tcPr>
+          <w:p/>
+        </w:tc>
+        <w:tc>
+          <w:tcPr>
+            <w:tcW w:w="2694" w:type="dxa"/>
+          </w:tcPr>
+          <w:p/>
+        </w:tc>
+      </w:tr>
+    </w:tbl>
+    <w:p/>
+    <w:p/>
+    <w:tbl>
+      <w:tblPr>
+        <w:tblStyle w:val="a3"/>
+        <w:tblW w:w="0" w:type="auto"/>
+        <w:tblLook w:val="04A0" w:firstRow="1" w:lastRow="0" w:firstColumn="1" w:lastColumn="0" w:noHBand="0" w:noVBand="1"/>
+      </w:tblPr>
+      <w:tblGrid>
+        <w:gridCol w:w="1789"/>
+        <w:gridCol w:w="2265"/>
+        <w:gridCol w:w="2694"/>
+      </w:tblGrid>
+      <w:tr>
+        <w:tc>
+          <w:tcPr>
+            <w:tcW w:w="1699" w:type="dxa"/>
+          </w:tcPr>
+          <w:p>
+            <w:r>
+              <w:rPr>
+                <w:position w:val="-8"/>
+              </w:rPr>
+              <w:object w:dxaOrig="942" w:dyaOrig="270">
+                <v:shape id="_x0000_i1138" type="#_x0000_t75" style="width:78.3pt;height:23.35pt" o:ole="">
+                  <v:imagedata r:id="rId26" o:title=""/>
+                </v:shape>
+                <o:OLEObject Type="Embed" ProgID="Equation.AxMath" ShapeID="_x0000_i1138" DrawAspect="Content" ObjectID="_1586010114" r:id="rId27"/>
+              </w:object>
+            </w:r>
+          </w:p>
+        </w:tc>
+        <w:tc>
+          <w:tcPr>
+            <w:tcW w:w="2265" w:type="dxa"/>
+          </w:tcPr>
+          <w:p>
+            <w:pPr>
+              <w:ind w:firstLineChars="50" w:firstLine="105"/>
+            </w:pPr>
+            <w:r>
+              <w:rPr>
+                <w:position w:val="-8"/>
+              </w:rPr>
+              <w:object w:dxaOrig="150" w:dyaOrig="270">
+                <v:shape id="_x0000_i1131" type="#_x0000_t75" style="width:12.65pt;height:23.35pt" o:ole="">
+                  <v:imagedata r:id="rId19" o:title=""/>
+                </v:shape>
+                <o:OLEObject Type="Embed" ProgID="Equation.AxMath" ShapeID="_x0000_i1131" DrawAspect="Content" ObjectID="_1586010115" r:id="rId28"/>
+              </w:object>
+            </w:r>
+            <w:r>
+              <w:t>=</w:t>
+            </w:r>
+            <w:r>
+              <w:rPr>
+                <w:rFonts w:hint="eastAsia"/>
+              </w:rPr>
+              <w:t>Ex</w:t>
+            </w:r>
+            <w:r>
+              <w:t>ploration</w:t>
+            </w:r>
+          </w:p>
+        </w:tc>
+        <w:tc>
+          <w:tcPr>
+            <w:tcW w:w="2694" w:type="dxa"/>
+          </w:tcPr>
+          <w:p>
+            <w:r>
+              <w:rPr>
+                <w:position w:val="-8"/>
+              </w:rPr>
+              <w:object w:dxaOrig="150" w:dyaOrig="270">
+                <v:shape id="_x0000_i1132" type="#_x0000_t75" style="width:12.65pt;height:23.35pt" o:ole="">
+                  <v:imagedata r:id="rId19" o:title=""/>
+                </v:shape>
+                <o:OLEObject Type="Embed" ProgID="Equation.AxMath" ShapeID="_x0000_i1132" DrawAspect="Content" ObjectID="_1586010116" r:id="rId29"/>
+              </w:object>
+            </w:r>
+            <w:r>
+              <w:t>=</w:t>
+            </w:r>
+            <w:r>
+              <w:rPr>
+                <w:rFonts w:hint="eastAsia"/>
+              </w:rPr>
+              <w:t>Exploitation</w:t>
+            </w:r>
+          </w:p>
+        </w:tc>
+      </w:tr>
+      <w:tr>
+        <w:trPr>
+          <w:trHeight w:val="498"/>
+        </w:trPr>
+        <w:tc>
+          <w:tcPr>
+            <w:tcW w:w="1699" w:type="dxa"/>
+          </w:tcPr>
+          <w:p>
+            <w:r>
+              <w:t>S=Exploration</w:t>
+            </w:r>
+          </w:p>
+        </w:tc>
+        <w:tc>
+          <w:tcPr>
+            <w:tcW w:w="2265" w:type="dxa"/>
+          </w:tcPr>
+          <w:p/>
+        </w:tc>
+        <w:tc>
+          <w:tcPr>
+            <w:tcW w:w="2694" w:type="dxa"/>
+          </w:tcPr>
+          <w:p/>
+        </w:tc>
+      </w:tr>
+      <w:tr>
+        <w:trPr>
+          <w:trHeight w:val="731"/>
+        </w:trPr>
+        <w:tc>
+          <w:tcPr>
+            <w:tcW w:w="1699" w:type="dxa"/>
+          </w:tcPr>
+          <w:p>
+            <w:r>
+              <w:t>S=</w:t>
+            </w:r>
+            <w:r>
+              <w:rPr>
+                <w:rFonts w:hint="eastAsia"/>
+              </w:rPr>
+              <w:t>Exploitation</w:t>
+            </w:r>
+          </w:p>
+        </w:tc>
+        <w:tc>
+          <w:tcPr>
+            <w:tcW w:w="2265" w:type="dxa"/>
+          </w:tcPr>
+          <w:p/>
+        </w:tc>
+        <w:tc>
+          <w:tcPr>
+            <w:tcW w:w="2694" w:type="dxa"/>
+          </w:tcPr>
+          <w:p/>
+        </w:tc>
+      </w:tr>
+    </w:tbl>
+    <w:p/>
+    <w:p>
+      <w:pPr>
+        <w:rPr>
+          <w:rFonts w:hint="eastAsia"/>
+        </w:rPr>
+      </w:pPr>
+    </w:p>
+    <w:tbl>
+      <w:tblPr>
+        <w:tblStyle w:val="a3"/>
+        <w:tblW w:w="0" w:type="auto"/>
+        <w:tblLook w:val="04A0" w:firstRow="1" w:lastRow="0" w:firstColumn="1" w:lastColumn="0" w:noHBand="0" w:noVBand="1"/>
+      </w:tblPr>
+      <w:tblGrid>
+        <w:gridCol w:w="1699"/>
+        <w:gridCol w:w="2265"/>
+        <w:gridCol w:w="2694"/>
+      </w:tblGrid>
+      <w:tr>
+        <w:tc>
+          <w:tcPr>
+            <w:tcW w:w="1699" w:type="dxa"/>
+          </w:tcPr>
+          <w:p>
+            <w:r>
+              <w:rPr>
+                <w:position w:val="-8"/>
+              </w:rPr>
+              <w:object w:dxaOrig="619" w:dyaOrig="270">
+                <v:shape id="_x0000_i1160" type="#_x0000_t75" style="width:51.8pt;height:23.35pt" o:ole="">
+                  <v:imagedata r:id="rId30" o:title=""/>
+                </v:shape>
+                <o:OLEObject Type="Embed" ProgID="Equation.AxMath" ShapeID="_x0000_i1160" DrawAspect="Content" ObjectID="_1586010117" r:id="rId31"/>
+              </w:object>
+            </w:r>
+          </w:p>
+        </w:tc>
+        <w:tc>
+          <w:tcPr>
+            <w:tcW w:w="2265" w:type="dxa"/>
+          </w:tcPr>
+          <w:p>
+            <w:pPr>
+              <w:ind w:firstLineChars="50" w:firstLine="105"/>
+            </w:pPr>
+            <w:r>
+              <w:rPr>
+                <w:position w:val="-8"/>
+              </w:rPr>
+              <w:object w:dxaOrig="150" w:dyaOrig="270">
+                <v:shape id="_x0000_i1158" type="#_x0000_t75" style="width:12.65pt;height:23.35pt" o:ole="">
+                  <v:imagedata r:id="rId19" o:title=""/>
+                </v:shape>
+                <o:OLEObject Type="Embed" ProgID="Equation.AxMath" ShapeID="_x0000_i1158" DrawAspect="Content" ObjectID="_1586010118" r:id="rId32"/>
+              </w:object>
+            </w:r>
+            <w:r>
+              <w:t>=</w:t>
+            </w:r>
+            <w:r>
+              <w:rPr>
+                <w:rFonts w:hint="eastAsia"/>
+              </w:rPr>
+              <w:t>Ex</w:t>
+            </w:r>
+            <w:r>
+              <w:t>ploration</w:t>
+            </w:r>
+          </w:p>
+        </w:tc>
+        <w:tc>
+          <w:tcPr>
+            <w:tcW w:w="2694" w:type="dxa"/>
+          </w:tcPr>
+          <w:p>
+            <w:r>
+              <w:rPr>
+                <w:position w:val="-8"/>
+              </w:rPr>
+              <w:object w:dxaOrig="150" w:dyaOrig="270">
+                <v:shape id="_x0000_i1159" type="#_x0000_t75" style="width:12.65pt;height:23.35pt" o:ole="">
+                  <v:imagedata r:id="rId19" o:title=""/>
+                </v:shape>
+                <o:OLEObject Type="Embed" ProgID="Equation.AxMath" ShapeID="_x0000_i1159" DrawAspect="Content" ObjectID="_1586010119" r:id="rId33"/>
+              </w:object>
+            </w:r>
+            <w:r>
+              <w:t>=</w:t>
+            </w:r>
+            <w:r>
+              <w:rPr>
+                <w:rFonts w:hint="eastAsia"/>
+              </w:rPr>
+              <w:t>Exploitation</w:t>
+            </w:r>
+          </w:p>
+        </w:tc>
+      </w:tr>
+      <w:tr>
+        <w:trPr>
+          <w:trHeight w:val="498"/>
+        </w:trPr>
+        <w:tc>
+          <w:tcPr>
+            <w:tcW w:w="1699" w:type="dxa"/>
+          </w:tcPr>
+          <w:p>
+            <w:r>
+              <w:t>S=Exploration</w:t>
+            </w:r>
+          </w:p>
+        </w:tc>
+        <w:tc>
+          <w:tcPr>
+            <w:tcW w:w="2265" w:type="dxa"/>
+          </w:tcPr>
+          <w:p/>
+        </w:tc>
+        <w:tc>
+          <w:tcPr>
+            <w:tcW w:w="2694" w:type="dxa"/>
+          </w:tcPr>
+          <w:p/>
+        </w:tc>
+      </w:tr>
+      <w:tr>
+        <w:trPr>
+          <w:trHeight w:val="731"/>
+        </w:trPr>
+        <w:tc>
+          <w:tcPr>
+            <w:tcW w:w="1699" w:type="dxa"/>
+          </w:tcPr>
+          <w:p>
+            <w:r>
+              <w:t>S=</w:t>
+            </w:r>
+            <w:r>
+              <w:rPr>
+                <w:rFonts w:hint="eastAsia"/>
+              </w:rPr>
+              <w:t>Exploitation</w:t>
+            </w:r>
+          </w:p>
+        </w:tc>
+        <w:tc>
+          <w:tcPr>
+            <w:tcW w:w="2265" w:type="dxa"/>
+          </w:tcPr>
+          <w:p/>
+        </w:tc>
+        <w:tc>
+          <w:tcPr>
+            <w:tcW w:w="2694" w:type="dxa"/>
+          </w:tcPr>
+          <w:p/>
+        </w:tc>
+        <w:bookmarkStart w:id="0" w:name="_GoBack"/>
+        <w:bookmarkEnd w:id="0"/>
+      </w:tr>
+    </w:tbl>
+    <w:p>
+      <w:pPr>
+        <w:rPr>
+          <w:rFonts w:hint="eastAsia"/>
+        </w:rPr>
+      </w:pPr>
+    </w:p>
     <w:sectPr>
       <w:pgSz w:w="16838" w:h="23811" w:code="8"/>
       <w:pgMar w:top="1440" w:right="1800" w:bottom="1440" w:left="1800" w:header="851" w:footer="992" w:gutter="0"/>
@@ -1121,7 +1644,7 @@
 </file>
 
 <file path=customXml/itemProps1.xml><?xml version="1.0" encoding="utf-8"?>
-<ds:datastoreItem xmlns:ds="http://schemas.openxmlformats.org/officeDocument/2006/customXml" ds:itemID="{29D159F0-5700-473E-B96E-F09C68EFC2CB}">
+<ds:datastoreItem xmlns:ds="http://schemas.openxmlformats.org/officeDocument/2006/customXml" ds:itemID="{AE54B916-5479-4A4F-8903-3C5141C7EE02}">
   <ds:schemaRefs>
     <ds:schemaRef ds:uri="http://schemas.openxmlformats.org/officeDocument/2006/bibliography"/>
   </ds:schemaRefs>

</xml_diff>

<commit_message>
having problem on calculating belief update
</commit_message>
<xml_diff>
--- a/document/CalculateFormula.docx
+++ b/document/CalculateFormula.docx
@@ -27,10 +27,10 @@
             <v:path o:extrusionok="f" gradientshapeok="t" o:connecttype="rect"/>
             <o:lock v:ext="edit" aspectratio="t"/>
           </v:shapetype>
-          <v:shape id="_x0000_i1025" type="#_x0000_t75" style="width:368.2pt;height:41.05pt" o:ole="">
+          <v:shape id="_x0000_i1025" type="#_x0000_t75" style="width:368.05pt;height:40.9pt" o:ole="">
             <v:imagedata r:id="rId5" o:title=""/>
           </v:shape>
-          <o:OLEObject Type="Embed" ProgID="Equation.AxMath" ShapeID="_x0000_i1025" DrawAspect="Content" ObjectID="_1586010103" r:id="rId6"/>
+          <o:OLEObject Type="Embed" ProgID="Equation.AxMath" ShapeID="_x0000_i1025" DrawAspect="Content" ObjectID="_1586179274" r:id="rId6"/>
         </w:object>
       </w:r>
     </w:p>
@@ -41,10 +41,10 @@
           <w:position w:val="-21"/>
         </w:rPr>
         <w:object w:dxaOrig="9317" w:dyaOrig="531">
-          <v:shape id="_x0000_i1026" type="#_x0000_t75" style="width:644.2pt;height:36.65pt" o:ole="">
+          <v:shape id="_x0000_i1026" type="#_x0000_t75" style="width:644.55pt;height:36.85pt" o:ole="">
             <v:imagedata r:id="rId7" o:title=""/>
           </v:shape>
-          <o:OLEObject Type="Embed" ProgID="Equation.AxMath" ShapeID="_x0000_i1026" DrawAspect="Content" ObjectID="_1586010104" r:id="rId8"/>
+          <o:OLEObject Type="Embed" ProgID="Equation.AxMath" ShapeID="_x0000_i1026" DrawAspect="Content" ObjectID="_1586179275" r:id="rId8"/>
         </w:object>
       </w:r>
     </w:p>
@@ -54,10 +54,10 @@
           <w:position w:val="-21"/>
         </w:rPr>
         <w:object w:dxaOrig="10738" w:dyaOrig="531">
-          <v:shape id="_x0000_i1027" type="#_x0000_t75" style="width:651.15pt;height:32.2pt" o:ole="">
+          <v:shape id="_x0000_i1027" type="#_x0000_t75" style="width:651.45pt;height:32.25pt" o:ole="">
             <v:imagedata r:id="rId9" o:title=""/>
           </v:shape>
-          <o:OLEObject Type="Embed" ProgID="Equation.AxMath" ShapeID="_x0000_i1027" DrawAspect="Content" ObjectID="_1586010105" r:id="rId10"/>
+          <o:OLEObject Type="Embed" ProgID="Equation.AxMath" ShapeID="_x0000_i1027" DrawAspect="Content" ObjectID="_1586179276" r:id="rId10"/>
         </w:object>
       </w:r>
     </w:p>
@@ -67,10 +67,10 @@
           <w:position w:val="-21"/>
         </w:rPr>
         <w:object w:dxaOrig="9975" w:dyaOrig="531">
-          <v:shape id="_x0000_i1028" type="#_x0000_t75" style="width:644.2pt;height:34.1pt" o:ole="">
+          <v:shape id="_x0000_i1028" type="#_x0000_t75" style="width:644.55pt;height:34pt" o:ole="">
             <v:imagedata r:id="rId11" o:title=""/>
           </v:shape>
-          <o:OLEObject Type="Embed" ProgID="Equation.AxMath" ShapeID="_x0000_i1028" DrawAspect="Content" ObjectID="_1586010106" r:id="rId12"/>
+          <o:OLEObject Type="Embed" ProgID="Equation.AxMath" ShapeID="_x0000_i1028" DrawAspect="Content" ObjectID="_1586179277" r:id="rId12"/>
         </w:object>
       </w:r>
     </w:p>
@@ -80,10 +80,10 @@
           <w:position w:val="-21"/>
         </w:rPr>
         <w:object w:dxaOrig="11201" w:dyaOrig="531">
-          <v:shape id="_x0000_i1029" type="#_x0000_t75" style="width:649.9pt;height:30.95pt" o:ole="">
+          <v:shape id="_x0000_i1029" type="#_x0000_t75" style="width:649.75pt;height:31.1pt" o:ole="">
             <v:imagedata r:id="rId13" o:title=""/>
           </v:shape>
-          <o:OLEObject Type="Embed" ProgID="Equation.AxMath" ShapeID="_x0000_i1029" DrawAspect="Content" ObjectID="_1586010107" r:id="rId14"/>
+          <o:OLEObject Type="Embed" ProgID="Equation.AxMath" ShapeID="_x0000_i1029" DrawAspect="Content" ObjectID="_1586179278" r:id="rId14"/>
         </w:object>
       </w:r>
     </w:p>
@@ -269,13 +269,7 @@
     <w:p/>
     <w:p/>
     <w:p/>
-    <w:p>
-      <w:pPr>
-        <w:rPr>
-          <w:rFonts w:hint="eastAsia"/>
-        </w:rPr>
-      </w:pPr>
-    </w:p>
+    <w:p/>
     <w:p/>
     <w:p/>
     <w:tbl>
@@ -300,10 +294,10 @@
                 <w:position w:val="-8"/>
               </w:rPr>
               <w:object w:dxaOrig="257" w:dyaOrig="273">
-                <v:shape id="_x0000_i1030" type="#_x0000_t75" style="width:21.45pt;height:23.35pt" o:ole="">
+                <v:shape id="_x0000_i1030" type="#_x0000_t75" style="width:21.3pt;height:23.6pt" o:ole="">
                   <v:imagedata r:id="rId17" o:title=""/>
                 </v:shape>
-                <o:OLEObject Type="Embed" ProgID="Equation.AxMath" ShapeID="_x0000_i1030" DrawAspect="Content" ObjectID="_1586010108" r:id="rId18"/>
+                <o:OLEObject Type="Embed" ProgID="Equation.AxMath" ShapeID="_x0000_i1030" DrawAspect="Content" ObjectID="_1586179279" r:id="rId18"/>
               </w:object>
             </w:r>
           </w:p>
@@ -321,10 +315,10 @@
                 <w:position w:val="-8"/>
               </w:rPr>
               <w:object w:dxaOrig="150" w:dyaOrig="270">
-                <v:shape id="_x0000_i1038" type="#_x0000_t75" style="width:12.65pt;height:23.35pt" o:ole="">
+                <v:shape id="_x0000_i1031" type="#_x0000_t75" style="width:12.65pt;height:23.6pt" o:ole="">
                   <v:imagedata r:id="rId19" o:title=""/>
                 </v:shape>
-                <o:OLEObject Type="Embed" ProgID="Equation.AxMath" ShapeID="_x0000_i1038" DrawAspect="Content" ObjectID="_1586010109" r:id="rId20"/>
+                <o:OLEObject Type="Embed" ProgID="Equation.AxMath" ShapeID="_x0000_i1031" DrawAspect="Content" ObjectID="_1586179280" r:id="rId20"/>
               </w:object>
             </w:r>
             <w:r>
@@ -356,10 +350,10 @@
                 <w:position w:val="-8"/>
               </w:rPr>
               <w:object w:dxaOrig="150" w:dyaOrig="270">
-                <v:shape id="_x0000_i1039" type="#_x0000_t75" style="width:12.65pt;height:23.35pt" o:ole="">
+                <v:shape id="_x0000_i1032" type="#_x0000_t75" style="width:12.65pt;height:23.6pt" o:ole="">
                   <v:imagedata r:id="rId19" o:title=""/>
                 </v:shape>
-                <o:OLEObject Type="Embed" ProgID="Equation.AxMath" ShapeID="_x0000_i1039" DrawAspect="Content" ObjectID="_1586010110" r:id="rId21"/>
+                <o:OLEObject Type="Embed" ProgID="Equation.AxMath" ShapeID="_x0000_i1032" DrawAspect="Content" ObjectID="_1586179281" r:id="rId21"/>
               </w:object>
             </w:r>
             <w:r>
@@ -471,10 +465,10 @@
                 <w:position w:val="-8"/>
               </w:rPr>
               <w:object w:dxaOrig="486" w:dyaOrig="270">
-                <v:shape id="_x0000_i1130" type="#_x0000_t75" style="width:40.4pt;height:23.35pt" o:ole="">
+                <v:shape id="_x0000_i1033" type="#_x0000_t75" style="width:40.3pt;height:23.6pt" o:ole="">
                   <v:imagedata r:id="rId22" o:title=""/>
                 </v:shape>
-                <o:OLEObject Type="Embed" ProgID="Equation.AxMath" ShapeID="_x0000_i1130" DrawAspect="Content" ObjectID="_1586010111" r:id="rId23"/>
+                <o:OLEObject Type="Embed" ProgID="Equation.AxMath" ShapeID="_x0000_i1033" DrawAspect="Content" ObjectID="_1586179282" r:id="rId23"/>
               </w:object>
             </w:r>
           </w:p>
@@ -492,10 +486,10 @@
                 <w:position w:val="-8"/>
               </w:rPr>
               <w:object w:dxaOrig="150" w:dyaOrig="270">
-                <v:shape id="_x0000_i1121" type="#_x0000_t75" style="width:12.65pt;height:23.35pt" o:ole="">
+                <v:shape id="_x0000_i1034" type="#_x0000_t75" style="width:12.65pt;height:23.6pt" o:ole="">
                   <v:imagedata r:id="rId19" o:title=""/>
                 </v:shape>
-                <o:OLEObject Type="Embed" ProgID="Equation.AxMath" ShapeID="_x0000_i1121" DrawAspect="Content" ObjectID="_1586010112" r:id="rId24"/>
+                <o:OLEObject Type="Embed" ProgID="Equation.AxMath" ShapeID="_x0000_i1034" DrawAspect="Content" ObjectID="_1586179283" r:id="rId24"/>
               </w:object>
             </w:r>
             <w:r>
@@ -522,10 +516,10 @@
                 <w:position w:val="-8"/>
               </w:rPr>
               <w:object w:dxaOrig="150" w:dyaOrig="270">
-                <v:shape id="_x0000_i1122" type="#_x0000_t75" style="width:12.65pt;height:23.35pt" o:ole="">
+                <v:shape id="_x0000_i1035" type="#_x0000_t75" style="width:12.65pt;height:23.6pt" o:ole="">
                   <v:imagedata r:id="rId19" o:title=""/>
                 </v:shape>
-                <o:OLEObject Type="Embed" ProgID="Equation.AxMath" ShapeID="_x0000_i1122" DrawAspect="Content" ObjectID="_1586010113" r:id="rId25"/>
+                <o:OLEObject Type="Embed" ProgID="Equation.AxMath" ShapeID="_x0000_i1035" DrawAspect="Content" ObjectID="_1586179284" r:id="rId25"/>
               </w:object>
             </w:r>
             <w:r>
@@ -550,10 +544,7 @@
           </w:tcPr>
           <w:p>
             <w:r>
-              <w:t>S=</w:t>
-            </w:r>
-            <w:r>
-              <w:t>Exploration</w:t>
+              <w:t>S=Exploration</w:t>
             </w:r>
           </w:p>
         </w:tc>
@@ -613,7 +604,7 @@
         <w:tblLook w:val="04A0" w:firstRow="1" w:lastRow="0" w:firstColumn="1" w:lastColumn="0" w:noHBand="0" w:noVBand="1"/>
       </w:tblPr>
       <w:tblGrid>
-        <w:gridCol w:w="1789"/>
+        <w:gridCol w:w="1782"/>
         <w:gridCol w:w="2265"/>
         <w:gridCol w:w="2694"/>
       </w:tblGrid>
@@ -628,10 +619,10 @@
                 <w:position w:val="-8"/>
               </w:rPr>
               <w:object w:dxaOrig="942" w:dyaOrig="270">
-                <v:shape id="_x0000_i1138" type="#_x0000_t75" style="width:78.3pt;height:23.35pt" o:ole="">
+                <v:shape id="_x0000_i1036" type="#_x0000_t75" style="width:78.35pt;height:23.6pt" o:ole="">
                   <v:imagedata r:id="rId26" o:title=""/>
                 </v:shape>
-                <o:OLEObject Type="Embed" ProgID="Equation.AxMath" ShapeID="_x0000_i1138" DrawAspect="Content" ObjectID="_1586010114" r:id="rId27"/>
+                <o:OLEObject Type="Embed" ProgID="Equation.AxMath" ShapeID="_x0000_i1036" DrawAspect="Content" ObjectID="_1586179285" r:id="rId27"/>
               </w:object>
             </w:r>
           </w:p>
@@ -649,10 +640,10 @@
                 <w:position w:val="-8"/>
               </w:rPr>
               <w:object w:dxaOrig="150" w:dyaOrig="270">
-                <v:shape id="_x0000_i1131" type="#_x0000_t75" style="width:12.65pt;height:23.35pt" o:ole="">
+                <v:shape id="_x0000_i1037" type="#_x0000_t75" style="width:12.65pt;height:23.6pt" o:ole="">
                   <v:imagedata r:id="rId19" o:title=""/>
                 </v:shape>
-                <o:OLEObject Type="Embed" ProgID="Equation.AxMath" ShapeID="_x0000_i1131" DrawAspect="Content" ObjectID="_1586010115" r:id="rId28"/>
+                <o:OLEObject Type="Embed" ProgID="Equation.AxMath" ShapeID="_x0000_i1037" DrawAspect="Content" ObjectID="_1586179286" r:id="rId28"/>
               </w:object>
             </w:r>
             <w:r>
@@ -679,10 +670,10 @@
                 <w:position w:val="-8"/>
               </w:rPr>
               <w:object w:dxaOrig="150" w:dyaOrig="270">
-                <v:shape id="_x0000_i1132" type="#_x0000_t75" style="width:12.65pt;height:23.35pt" o:ole="">
+                <v:shape id="_x0000_i1038" type="#_x0000_t75" style="width:12.65pt;height:23.6pt" o:ole="">
                   <v:imagedata r:id="rId19" o:title=""/>
                 </v:shape>
-                <o:OLEObject Type="Embed" ProgID="Equation.AxMath" ShapeID="_x0000_i1132" DrawAspect="Content" ObjectID="_1586010116" r:id="rId29"/>
+                <o:OLEObject Type="Embed" ProgID="Equation.AxMath" ShapeID="_x0000_i1038" DrawAspect="Content" ObjectID="_1586179287" r:id="rId29"/>
               </w:object>
             </w:r>
             <w:r>
@@ -759,13 +750,7 @@
       </w:tr>
     </w:tbl>
     <w:p/>
-    <w:p>
-      <w:pPr>
-        <w:rPr>
-          <w:rFonts w:hint="eastAsia"/>
-        </w:rPr>
-      </w:pPr>
-    </w:p>
+    <w:p/>
     <w:tbl>
       <w:tblPr>
         <w:tblStyle w:val="a3"/>
@@ -788,10 +773,10 @@
                 <w:position w:val="-8"/>
               </w:rPr>
               <w:object w:dxaOrig="619" w:dyaOrig="270">
-                <v:shape id="_x0000_i1160" type="#_x0000_t75" style="width:51.8pt;height:23.35pt" o:ole="">
+                <v:shape id="_x0000_i1039" type="#_x0000_t75" style="width:51.85pt;height:23.6pt" o:ole="">
                   <v:imagedata r:id="rId30" o:title=""/>
                 </v:shape>
-                <o:OLEObject Type="Embed" ProgID="Equation.AxMath" ShapeID="_x0000_i1160" DrawAspect="Content" ObjectID="_1586010117" r:id="rId31"/>
+                <o:OLEObject Type="Embed" ProgID="Equation.AxMath" ShapeID="_x0000_i1039" DrawAspect="Content" ObjectID="_1586179288" r:id="rId31"/>
               </w:object>
             </w:r>
           </w:p>
@@ -809,10 +794,10 @@
                 <w:position w:val="-8"/>
               </w:rPr>
               <w:object w:dxaOrig="150" w:dyaOrig="270">
-                <v:shape id="_x0000_i1158" type="#_x0000_t75" style="width:12.65pt;height:23.35pt" o:ole="">
+                <v:shape id="_x0000_i1040" type="#_x0000_t75" style="width:12.65pt;height:23.6pt" o:ole="">
                   <v:imagedata r:id="rId19" o:title=""/>
                 </v:shape>
-                <o:OLEObject Type="Embed" ProgID="Equation.AxMath" ShapeID="_x0000_i1158" DrawAspect="Content" ObjectID="_1586010118" r:id="rId32"/>
+                <o:OLEObject Type="Embed" ProgID="Equation.AxMath" ShapeID="_x0000_i1040" DrawAspect="Content" ObjectID="_1586179289" r:id="rId32"/>
               </w:object>
             </w:r>
             <w:r>
@@ -839,10 +824,10 @@
                 <w:position w:val="-8"/>
               </w:rPr>
               <w:object w:dxaOrig="150" w:dyaOrig="270">
-                <v:shape id="_x0000_i1159" type="#_x0000_t75" style="width:12.65pt;height:23.35pt" o:ole="">
+                <v:shape id="_x0000_i1041" type="#_x0000_t75" style="width:12.65pt;height:23.6pt" o:ole="">
                   <v:imagedata r:id="rId19" o:title=""/>
                 </v:shape>
-                <o:OLEObject Type="Embed" ProgID="Equation.AxMath" ShapeID="_x0000_i1159" DrawAspect="Content" ObjectID="_1586010119" r:id="rId33"/>
+                <o:OLEObject Type="Embed" ProgID="Equation.AxMath" ShapeID="_x0000_i1041" DrawAspect="Content" ObjectID="_1586179290" r:id="rId33"/>
               </w:object>
             </w:r>
             <w:r>
@@ -916,16 +901,31 @@
           </w:tcPr>
           <w:p/>
         </w:tc>
-        <w:bookmarkStart w:id="0" w:name="_GoBack"/>
-        <w:bookmarkEnd w:id="0"/>
       </w:tr>
     </w:tbl>
+    <w:p/>
+    <w:p/>
+    <w:p>
+      <w:bookmarkStart w:id="0" w:name="_GoBack"/>
+      <w:bookmarkEnd w:id="0"/>
+    </w:p>
     <w:p>
       <w:pPr>
         <w:rPr>
           <w:rFonts w:hint="eastAsia"/>
         </w:rPr>
       </w:pPr>
+      <w:r>
+        <w:rPr>
+          <w:position w:val="-34"/>
+        </w:rPr>
+        <w:object w:dxaOrig="4890" w:dyaOrig="738">
+          <v:shape id="_x0000_i1044" type="#_x0000_t75" style="width:366.35pt;height:55.3pt" o:ole="">
+            <v:imagedata r:id="rId34" o:title=""/>
+          </v:shape>
+          <o:OLEObject Type="Embed" ProgID="Equation.AxMath" ShapeID="_x0000_i1044" DrawAspect="Content" ObjectID="_1586179291" r:id="rId35"/>
+        </w:object>
+      </w:r>
     </w:p>
     <w:sectPr>
       <w:pgSz w:w="16838" w:h="23811" w:code="8"/>
@@ -1386,7 +1386,7 @@
         <a:sysClr val="windowText" lastClr="000000"/>
       </a:dk1>
       <a:lt1>
-        <a:sysClr val="window" lastClr="FFFFFF"/>
+        <a:sysClr val="window" lastClr="CCE8CF"/>
       </a:lt1>
       <a:dk2>
         <a:srgbClr val="44546A"/>
@@ -1644,7 +1644,7 @@
 </file>
 
 <file path=customXml/itemProps1.xml><?xml version="1.0" encoding="utf-8"?>
-<ds:datastoreItem xmlns:ds="http://schemas.openxmlformats.org/officeDocument/2006/customXml" ds:itemID="{AE54B916-5479-4A4F-8903-3C5141C7EE02}">
+<ds:datastoreItem xmlns:ds="http://schemas.openxmlformats.org/officeDocument/2006/customXml" ds:itemID="{27A186AF-C59B-4650-8C2F-27FB22854EEF}">
   <ds:schemaRefs>
     <ds:schemaRef ds:uri="http://schemas.openxmlformats.org/officeDocument/2006/bibliography"/>
   </ds:schemaRefs>

</xml_diff>